<commit_message>
Kleine updates, bestandjes overzichtelijker gemaakt
</commit_message>
<xml_diff>
--- a/Documentatie/Nils/Functioneel ontwerp.docx
+++ b/Documentatie/Nils/Functioneel ontwerp.docx
@@ -115,6 +115,13 @@
         </w:drawing>
       </w:r>
     </w:p>
+    <w:p>
+      <w:r>
+        <w:t>Paginas</w:t>
+      </w:r>
+      <w:bookmarkStart w:id="0" w:name="_GoBack"/>
+      <w:bookmarkEnd w:id="0"/>
+    </w:p>
     <w:p/>
     <w:tbl>
       <w:tblPr>
@@ -523,6 +530,83 @@
       </w:tr>
     </w:tbl>
     <w:p/>
+    <w:p>
+      <w:pPr>
+        <w:rPr>
+          <w:noProof/>
+        </w:rPr>
+      </w:pPr>
+    </w:p>
+    <w:p>
+      <w:pPr>
+        <w:rPr>
+          <w:noProof/>
+        </w:rPr>
+      </w:pPr>
+    </w:p>
+    <w:p>
+      <w:pPr>
+        <w:rPr>
+          <w:noProof/>
+        </w:rPr>
+      </w:pPr>
+    </w:p>
+    <w:p>
+      <w:pPr>
+        <w:rPr>
+          <w:noProof/>
+        </w:rPr>
+      </w:pPr>
+    </w:p>
+    <w:p>
+      <w:pPr>
+        <w:rPr>
+          <w:noProof/>
+        </w:rPr>
+      </w:pPr>
+    </w:p>
+    <w:p>
+      <w:pPr>
+        <w:rPr>
+          <w:noProof/>
+        </w:rPr>
+      </w:pPr>
+    </w:p>
+    <w:p>
+      <w:pPr>
+        <w:rPr>
+          <w:noProof/>
+        </w:rPr>
+      </w:pPr>
+    </w:p>
+    <w:p>
+      <w:pPr>
+        <w:rPr>
+          <w:noProof/>
+        </w:rPr>
+      </w:pPr>
+    </w:p>
+    <w:p>
+      <w:pPr>
+        <w:rPr>
+          <w:noProof/>
+        </w:rPr>
+      </w:pPr>
+    </w:p>
+    <w:p>
+      <w:pPr>
+        <w:rPr>
+          <w:noProof/>
+        </w:rPr>
+      </w:pPr>
+      <w:r>
+        <w:rPr>
+          <w:noProof/>
+        </w:rPr>
+        <w:lastRenderedPageBreak/>
+        <w:t>Use case</w:t>
+      </w:r>
+    </w:p>
     <w:p>
       <w:r>
         <w:rPr>
@@ -588,7 +672,6 @@
           </w:tcPr>
           <w:p>
             <w:r>
-              <w:lastRenderedPageBreak/>
               <w:t>Use-Case</w:t>
             </w:r>
           </w:p>
@@ -1511,6 +1594,7 @@
           <w:p>
             <w:proofErr w:type="spellStart"/>
             <w:r>
+              <w:lastRenderedPageBreak/>
               <w:t>Postconditie</w:t>
             </w:r>
             <w:proofErr w:type="spellEnd"/>
@@ -2011,7 +2095,6 @@
           <w:p>
             <w:proofErr w:type="spellStart"/>
             <w:r>
-              <w:lastRenderedPageBreak/>
               <w:t>Uitzonderingen</w:t>
             </w:r>
             <w:proofErr w:type="spellEnd"/>
@@ -2147,6 +2230,7 @@
         <w:rPr>
           <w:noProof/>
         </w:rPr>
+        <w:lastRenderedPageBreak/>
         <w:drawing>
           <wp:inline distT="0" distB="0" distL="0" distR="0" wp14:anchorId="4B7D18D5" wp14:editId="038AB5D4">
             <wp:extent cx="5943600" cy="3667125"/>
@@ -2192,7 +2276,6 @@
     </w:p>
     <w:p>
       <w:r>
-        <w:lastRenderedPageBreak/>
         <w:t>Home Wireframe MOBILE</w:t>
       </w:r>
     </w:p>
@@ -2201,6 +2284,7 @@
         <w:rPr>
           <w:noProof/>
         </w:rPr>
+        <w:lastRenderedPageBreak/>
         <w:drawing>
           <wp:inline distT="0" distB="0" distL="0" distR="0" wp14:anchorId="2C7E8D0F" wp14:editId="5F6632A2">
             <wp:extent cx="2883048" cy="4451579"/>
@@ -2307,7 +2391,6 @@
       </w:r>
     </w:p>
     <w:p>
-      <w:bookmarkStart w:id="0" w:name="_GoBack"/>
       <w:r>
         <w:rPr>
           <w:noProof/>
@@ -2355,7 +2438,6 @@
           </wp:inline>
         </w:drawing>
       </w:r>
-      <w:bookmarkEnd w:id="0"/>
     </w:p>
     <w:sectPr>
       <w:pgSz w:w="12240" w:h="15840"/>
@@ -2490,6 +2572,7 @@
     <w:lsdException w:name="HTML Sample" w:semiHidden="1" w:unhideWhenUsed="1"/>
     <w:lsdException w:name="HTML Typewriter" w:semiHidden="1" w:unhideWhenUsed="1"/>
     <w:lsdException w:name="HTML Variable" w:semiHidden="1" w:unhideWhenUsed="1"/>
+    <w:lsdException w:name="Normal Table" w:semiHidden="1" w:unhideWhenUsed="1"/>
     <w:lsdException w:name="annotation subject" w:semiHidden="1" w:unhideWhenUsed="1"/>
     <w:lsdException w:name="No List" w:semiHidden="1" w:unhideWhenUsed="1"/>
     <w:lsdException w:name="Outline List 1" w:semiHidden="1" w:unhideWhenUsed="1"/>
@@ -2536,8 +2619,10 @@
     <w:lsdException w:name="Table Subtle 2" w:semiHidden="1" w:unhideWhenUsed="1"/>
     <w:lsdException w:name="Table Web 1" w:semiHidden="1" w:unhideWhenUsed="1"/>
     <w:lsdException w:name="Table Web 2" w:semiHidden="1" w:unhideWhenUsed="1"/>
+    <w:lsdException w:name="Table Web 3" w:semiHidden="1" w:unhideWhenUsed="1"/>
     <w:lsdException w:name="Balloon Text" w:semiHidden="1" w:unhideWhenUsed="1"/>
     <w:lsdException w:name="Table Grid" w:uiPriority="39"/>
+    <w:lsdException w:name="Table Theme" w:semiHidden="1" w:unhideWhenUsed="1"/>
     <w:lsdException w:name="Placeholder Text" w:semiHidden="1"/>
     <w:lsdException w:name="No Spacing" w:uiPriority="1" w:qFormat="1"/>
     <w:lsdException w:name="Light Shading" w:uiPriority="60"/>

</xml_diff>